<commit_message>
Added Meeting Minutes and Updated Schedule
</commit_message>
<xml_diff>
--- a/proj_asic/docs/Meeting Minutes/Feb 10th.docx
+++ b/proj_asic/docs/Meeting Minutes/Feb 10th.docx
@@ -33,7 +33,7 @@
           <w:sz w:val="28"/>
           <w:szCs w:val="24"/>
         </w:rPr>
-        <w:t>2</w:t>
+        <w:t>10</w:t>
       </w:r>
       <w:r>
         <w:rPr>
@@ -42,7 +42,7 @@
           <w:szCs w:val="24"/>
           <w:vertAlign w:val="superscript"/>
         </w:rPr>
-        <w:t>nd</w:t>
+        <w:t>th</w:t>
       </w:r>
       <w:r>
         <w:rPr>
@@ -109,6 +109,14 @@
           <w:szCs w:val="24"/>
         </w:rPr>
         <w:t xml:space="preserve"> </w:t>
+      </w:r>
+      <w:r>
+        <w:rPr>
+          <w:b/>
+          <w:sz w:val="28"/>
+          <w:szCs w:val="24"/>
+        </w:rPr>
+        <w:t>3:00PM</w:t>
       </w:r>
     </w:p>
     <w:p>
@@ -338,10 +346,419 @@
         <w:rPr>
           <w:szCs w:val="24"/>
         </w:rPr>
-        <w:t>Need help with a testbench</w:t>
-      </w:r>
+        <w:t xml:space="preserve">Need help with a </w:t>
+      </w:r>
+      <w:proofErr w:type="spellStart"/>
+      <w:r>
+        <w:rPr>
+          <w:szCs w:val="24"/>
+        </w:rPr>
+        <w:t>testbench</w:t>
+      </w:r>
+      <w:proofErr w:type="spellEnd"/>
+    </w:p>
+    <w:p>
+      <w:pPr>
+        <w:pStyle w:val="ListParagraph"/>
+        <w:numPr>
+          <w:ilvl w:val="1"/>
+          <w:numId w:val="17"/>
+        </w:numPr>
+        <w:rPr>
+          <w:b/>
+          <w:szCs w:val="24"/>
+        </w:rPr>
+      </w:pPr>
+      <w:r>
+        <w:rPr>
+          <w:szCs w:val="24"/>
+        </w:rPr>
+        <w:t>Next Week</w:t>
+      </w:r>
+    </w:p>
+    <w:p>
+      <w:pPr>
+        <w:pStyle w:val="ListParagraph"/>
+        <w:numPr>
+          <w:ilvl w:val="2"/>
+          <w:numId w:val="17"/>
+        </w:numPr>
+        <w:rPr>
+          <w:b/>
+          <w:szCs w:val="24"/>
+        </w:rPr>
+      </w:pPr>
+      <w:r>
+        <w:rPr>
+          <w:szCs w:val="24"/>
+        </w:rPr>
+        <w:t xml:space="preserve">Top-level </w:t>
+      </w:r>
+      <w:proofErr w:type="spellStart"/>
+      <w:r>
+        <w:rPr>
+          <w:szCs w:val="24"/>
+        </w:rPr>
+        <w:t>t</w:t>
+      </w:r>
+      <w:r>
+        <w:rPr>
+          <w:szCs w:val="24"/>
+        </w:rPr>
+        <w:t>estbench</w:t>
+      </w:r>
+      <w:proofErr w:type="spellEnd"/>
+    </w:p>
+    <w:p>
+      <w:pPr>
+        <w:pStyle w:val="ListParagraph"/>
+        <w:numPr>
+          <w:ilvl w:val="2"/>
+          <w:numId w:val="17"/>
+        </w:numPr>
+        <w:rPr>
+          <w:b/>
+          <w:szCs w:val="24"/>
+        </w:rPr>
+      </w:pPr>
+      <w:r>
+        <w:rPr>
+          <w:szCs w:val="24"/>
+        </w:rPr>
+        <w:t xml:space="preserve">Work on </w:t>
+      </w:r>
+      <w:proofErr w:type="spellStart"/>
+      <w:proofErr w:type="gramStart"/>
+      <w:r>
+        <w:rPr>
+          <w:szCs w:val="24"/>
+        </w:rPr>
+        <w:t>chip.v</w:t>
+      </w:r>
+      <w:proofErr w:type="spellEnd"/>
+      <w:proofErr w:type="gramEnd"/>
+      <w:r>
+        <w:rPr>
+          <w:szCs w:val="24"/>
+        </w:rPr>
+        <w:t xml:space="preserve"> </w:t>
+      </w:r>
+    </w:p>
+    <w:p>
+      <w:pPr>
+        <w:pStyle w:val="ListParagraph"/>
+        <w:numPr>
+          <w:ilvl w:val="0"/>
+          <w:numId w:val="17"/>
+        </w:numPr>
+        <w:rPr>
+          <w:b/>
+          <w:szCs w:val="24"/>
+        </w:rPr>
+      </w:pPr>
+      <w:r>
+        <w:rPr>
+          <w:szCs w:val="24"/>
+        </w:rPr>
+        <w:t>Whitley</w:t>
+      </w:r>
+      <w:r>
+        <w:rPr>
+          <w:szCs w:val="24"/>
+        </w:rPr>
+        <w:t xml:space="preserve"> and Julie</w:t>
+      </w:r>
+    </w:p>
+    <w:p>
+      <w:pPr>
+        <w:pStyle w:val="ListParagraph"/>
+        <w:numPr>
+          <w:ilvl w:val="1"/>
+          <w:numId w:val="17"/>
+        </w:numPr>
+        <w:rPr>
+          <w:b/>
+          <w:szCs w:val="24"/>
+        </w:rPr>
+      </w:pPr>
+      <w:r>
+        <w:rPr>
+          <w:szCs w:val="24"/>
+        </w:rPr>
+        <w:t>Last Week</w:t>
+      </w:r>
+    </w:p>
+    <w:p>
+      <w:pPr>
+        <w:pStyle w:val="ListParagraph"/>
+        <w:numPr>
+          <w:ilvl w:val="2"/>
+          <w:numId w:val="17"/>
+        </w:numPr>
+        <w:rPr>
+          <w:b/>
+          <w:szCs w:val="24"/>
+        </w:rPr>
+      </w:pPr>
+      <w:r>
+        <w:rPr>
+          <w:szCs w:val="24"/>
+        </w:rPr>
+        <w:t>Register and I2C blocks working together</w:t>
+      </w:r>
+    </w:p>
+    <w:p>
+      <w:pPr>
+        <w:pStyle w:val="ListParagraph"/>
+        <w:numPr>
+          <w:ilvl w:val="2"/>
+          <w:numId w:val="17"/>
+        </w:numPr>
+        <w:rPr>
+          <w:b/>
+          <w:szCs w:val="24"/>
+        </w:rPr>
+      </w:pPr>
+      <w:r>
+        <w:rPr>
+          <w:szCs w:val="24"/>
+        </w:rPr>
+        <w:t>Loading register values works</w:t>
+      </w:r>
+    </w:p>
+    <w:p>
+      <w:pPr>
+        <w:pStyle w:val="ListParagraph"/>
+        <w:numPr>
+          <w:ilvl w:val="1"/>
+          <w:numId w:val="17"/>
+        </w:numPr>
+        <w:rPr>
+          <w:b/>
+          <w:szCs w:val="24"/>
+        </w:rPr>
+      </w:pPr>
+      <w:r>
+        <w:rPr>
+          <w:szCs w:val="24"/>
+        </w:rPr>
+        <w:t>Next Week</w:t>
+      </w:r>
+    </w:p>
+    <w:p>
+      <w:pPr>
+        <w:pStyle w:val="ListParagraph"/>
+        <w:numPr>
+          <w:ilvl w:val="2"/>
+          <w:numId w:val="17"/>
+        </w:numPr>
+        <w:rPr>
+          <w:b/>
+          <w:szCs w:val="24"/>
+        </w:rPr>
+      </w:pPr>
+      <w:r>
+        <w:rPr>
+          <w:szCs w:val="24"/>
+        </w:rPr>
+        <w:t xml:space="preserve">Top-level </w:t>
+      </w:r>
+      <w:proofErr w:type="spellStart"/>
+      <w:r>
+        <w:rPr>
+          <w:szCs w:val="24"/>
+        </w:rPr>
+        <w:t>testbench</w:t>
+      </w:r>
+      <w:proofErr w:type="spellEnd"/>
+    </w:p>
+    <w:p>
+      <w:pPr>
+        <w:pStyle w:val="ListParagraph"/>
+        <w:numPr>
+          <w:ilvl w:val="2"/>
+          <w:numId w:val="17"/>
+        </w:numPr>
+        <w:rPr>
+          <w:b/>
+          <w:szCs w:val="24"/>
+        </w:rPr>
+      </w:pPr>
+      <w:r>
+        <w:rPr>
+          <w:szCs w:val="24"/>
+        </w:rPr>
+        <w:t>Implement FPGA for I2C</w:t>
+      </w:r>
+    </w:p>
+    <w:p>
+      <w:pPr>
+        <w:pStyle w:val="ListParagraph"/>
+        <w:numPr>
+          <w:ilvl w:val="0"/>
+          <w:numId w:val="17"/>
+        </w:numPr>
+        <w:rPr>
+          <w:b/>
+          <w:szCs w:val="24"/>
+        </w:rPr>
+      </w:pPr>
+      <w:r>
+        <w:rPr>
+          <w:szCs w:val="24"/>
+        </w:rPr>
+        <w:t>Kevin</w:t>
+      </w:r>
+    </w:p>
+    <w:p>
+      <w:pPr>
+        <w:pStyle w:val="ListParagraph"/>
+        <w:numPr>
+          <w:ilvl w:val="1"/>
+          <w:numId w:val="17"/>
+        </w:numPr>
+        <w:rPr>
+          <w:b/>
+          <w:szCs w:val="24"/>
+        </w:rPr>
+      </w:pPr>
+      <w:r>
+        <w:rPr>
+          <w:szCs w:val="24"/>
+        </w:rPr>
+        <w:t>Last Week</w:t>
+      </w:r>
+    </w:p>
+    <w:p>
+      <w:pPr>
+        <w:pStyle w:val="ListParagraph"/>
+        <w:numPr>
+          <w:ilvl w:val="2"/>
+          <w:numId w:val="17"/>
+        </w:numPr>
+        <w:rPr>
+          <w:b/>
+          <w:szCs w:val="24"/>
+        </w:rPr>
+      </w:pPr>
+      <w:r>
+        <w:rPr>
+          <w:szCs w:val="24"/>
+        </w:rPr>
+        <w:t>Helped I2S/Filter module</w:t>
+      </w:r>
+    </w:p>
+    <w:p>
+      <w:pPr>
+        <w:pStyle w:val="ListParagraph"/>
+        <w:numPr>
+          <w:ilvl w:val="2"/>
+          <w:numId w:val="17"/>
+        </w:numPr>
+        <w:rPr>
+          <w:b/>
+          <w:szCs w:val="24"/>
+        </w:rPr>
+      </w:pPr>
+      <w:r>
+        <w:rPr>
+          <w:szCs w:val="24"/>
+        </w:rPr>
+        <w:t>EDA Tools tutorials</w:t>
+      </w:r>
+    </w:p>
+    <w:p>
+      <w:pPr>
+        <w:pStyle w:val="ListParagraph"/>
+        <w:numPr>
+          <w:ilvl w:val="0"/>
+          <w:numId w:val="17"/>
+        </w:numPr>
+        <w:rPr>
+          <w:b/>
+          <w:szCs w:val="24"/>
+        </w:rPr>
+      </w:pPr>
+      <w:proofErr w:type="spellStart"/>
+      <w:r>
+        <w:rPr>
+          <w:szCs w:val="24"/>
+        </w:rPr>
+        <w:t>Dhruvit</w:t>
+      </w:r>
+      <w:proofErr w:type="spellEnd"/>
+    </w:p>
+    <w:p>
+      <w:pPr>
+        <w:pStyle w:val="ListParagraph"/>
+        <w:numPr>
+          <w:ilvl w:val="1"/>
+          <w:numId w:val="17"/>
+        </w:numPr>
+        <w:rPr>
+          <w:b/>
+          <w:szCs w:val="24"/>
+        </w:rPr>
+      </w:pPr>
+      <w:r>
+        <w:rPr>
+          <w:szCs w:val="24"/>
+        </w:rPr>
+        <w:t>Last Week</w:t>
+      </w:r>
+    </w:p>
+    <w:p>
+      <w:pPr>
+        <w:pStyle w:val="ListParagraph"/>
+        <w:numPr>
+          <w:ilvl w:val="2"/>
+          <w:numId w:val="17"/>
+        </w:numPr>
+        <w:rPr>
+          <w:b/>
+          <w:szCs w:val="24"/>
+        </w:rPr>
+      </w:pPr>
       <w:bookmarkStart w:id="0" w:name="_GoBack"/>
       <w:bookmarkEnd w:id="0"/>
+    </w:p>
+    <w:p>
+      <w:pPr>
+        <w:pStyle w:val="ListParagraph"/>
+        <w:numPr>
+          <w:ilvl w:val="1"/>
+          <w:numId w:val="17"/>
+        </w:numPr>
+        <w:rPr>
+          <w:b/>
+          <w:szCs w:val="24"/>
+        </w:rPr>
+      </w:pPr>
+      <w:r>
+        <w:rPr>
+          <w:szCs w:val="24"/>
+        </w:rPr>
+        <w:t>Next Week</w:t>
+      </w:r>
+    </w:p>
+    <w:p>
+      <w:pPr>
+        <w:pStyle w:val="ListParagraph"/>
+        <w:numPr>
+          <w:ilvl w:val="2"/>
+          <w:numId w:val="17"/>
+        </w:numPr>
+        <w:rPr>
+          <w:b/>
+          <w:szCs w:val="24"/>
+        </w:rPr>
+      </w:pPr>
+      <w:r>
+        <w:rPr>
+          <w:szCs w:val="24"/>
+        </w:rPr>
+        <w:t>More verification of filter block</w:t>
+      </w:r>
     </w:p>
     <w:sectPr>
       <w:pgSz w:w="12240" w:h="15840"/>

</xml_diff>